<commit_message>
change version for print
</commit_message>
<xml_diff>
--- a/CV_NADEZHDA_STRELCHENIA.docx
+++ b/CV_NADEZHDA_STRELCHENIA.docx
@@ -55,7 +55,7 @@
           <w:szCs w:val="24"/>
           <w:lang w:val="en-US"/>
         </w:rPr>
-        <w:t>seo-specialist</w:t>
+        <w:t>QA ENGINEER</w:t>
       </w:r>
       <w:r>
         <w:rPr>
@@ -169,8 +169,19 @@
           <w:szCs w:val="24"/>
           <w:lang w:val="en-US"/>
         </w:rPr>
-        <w:t>Nadezhda Strelchenia</w:t>
-      </w:r>
+        <w:t xml:space="preserve">Nadezhda </w:t>
+      </w:r>
+      <w:proofErr w:type="spellStart"/>
+      <w:r>
+        <w:rPr>
+          <w:rFonts w:ascii="Arial" w:hAnsi="Arial" w:cs="Arial"/>
+          <w:sz w:val="24"/>
+          <w:szCs w:val="24"/>
+          <w:lang w:val="en-US"/>
+        </w:rPr>
+        <w:t>Strelchenia</w:t>
+      </w:r>
+      <w:proofErr w:type="spellEnd"/>
     </w:p>
     <w:p>
       <w:pPr>
@@ -212,6 +223,7 @@
           <w:lang w:val="en-US"/>
         </w:rPr>
       </w:pPr>
+      <w:proofErr w:type="spellStart"/>
       <w:r>
         <w:rPr>
           <w:rFonts w:ascii="Arial" w:hAnsi="Arial" w:cs="Arial"/>
@@ -223,6 +235,7 @@
         </w:rPr>
         <w:t>Ralationship</w:t>
       </w:r>
+      <w:proofErr w:type="spellEnd"/>
       <w:r>
         <w:rPr>
           <w:rFonts w:ascii="Arial" w:hAnsi="Arial" w:cs="Arial"/>
@@ -293,7 +306,34 @@
           <w:lang w:val="en-US"/>
         </w:rPr>
         <w:tab/>
-        <w:t>Russian, English (</w:t>
+        <w:t xml:space="preserve">Russian, </w:t>
+      </w:r>
+      <w:r>
+        <w:rPr>
+          <w:rFonts w:ascii="Arial" w:hAnsi="Arial" w:cs="Arial"/>
+          <w:sz w:val="24"/>
+          <w:szCs w:val="24"/>
+          <w:lang w:val="en-US"/>
+        </w:rPr>
+        <w:t>Belarusian</w:t>
+      </w:r>
+      <w:r>
+        <w:rPr>
+          <w:rFonts w:ascii="Arial" w:hAnsi="Arial" w:cs="Arial"/>
+          <w:sz w:val="24"/>
+          <w:szCs w:val="24"/>
+          <w:lang w:val="en-US"/>
+        </w:rPr>
+        <w:t xml:space="preserve">, </w:t>
+      </w:r>
+      <w:r>
+        <w:rPr>
+          <w:rFonts w:ascii="Arial" w:hAnsi="Arial" w:cs="Arial"/>
+          <w:sz w:val="24"/>
+          <w:szCs w:val="24"/>
+          <w:lang w:val="en-US"/>
+        </w:rPr>
+        <w:t>English (</w:t>
       </w:r>
       <w:r>
         <w:rPr>
@@ -414,8 +454,18 @@
           <w:lang w:val="en-US"/>
         </w:rPr>
         <w:tab/>
+      </w:r>
+      <w:proofErr w:type="spellStart"/>
+      <w:r>
+        <w:rPr>
+          <w:rFonts w:ascii="Arial" w:hAnsi="Arial" w:cs="Arial"/>
+          <w:sz w:val="24"/>
+          <w:szCs w:val="24"/>
+          <w:lang w:val="en-US"/>
+        </w:rPr>
         <w:t>nadezhda.strelchenia</w:t>
       </w:r>
+      <w:proofErr w:type="spellEnd"/>
     </w:p>
     <w:p>
       <w:pPr>
@@ -460,47 +510,175 @@
     </w:p>
     <w:p>
       <w:pPr>
-        <w:spacing w:before="450" w:line="240" w:lineRule="auto"/>
-        <w:outlineLvl w:val="1"/>
-        <w:rPr>
-          <w:rFonts w:ascii="Arial" w:eastAsia="Times New Roman" w:hAnsi="Arial" w:cs="Arial"/>
-          <w:color w:val="000000"/>
-          <w:sz w:val="27"/>
-          <w:szCs w:val="27"/>
-          <w:lang w:val="en-US" w:eastAsia="ru-RU"/>
-        </w:rPr>
-      </w:pPr>
-      <w:r>
-        <w:rPr>
-          <w:rFonts w:ascii="Arial" w:hAnsi="Arial" w:cs="Arial"/>
-          <w:color w:val="000000"/>
-          <w:sz w:val="27"/>
-          <w:szCs w:val="27"/>
-          <w:lang w:val="en-US"/>
-        </w:rPr>
-        <w:t>More than 3 years of experience in search engine optimization.</w:t>
-      </w:r>
-      <w:r>
-        <w:rPr>
-          <w:rFonts w:ascii="Arial" w:hAnsi="Arial" w:cs="Arial"/>
-          <w:color w:val="000000"/>
-          <w:sz w:val="27"/>
-          <w:szCs w:val="27"/>
-          <w:lang w:val="en-US"/>
-        </w:rPr>
-        <w:t xml:space="preserve"> </w:t>
-      </w:r>
-      <w:bookmarkStart w:id="0" w:name="_GoBack"/>
-      <w:bookmarkEnd w:id="0"/>
-      <w:r>
-        <w:rPr>
-          <w:rFonts w:ascii="Arial" w:eastAsia="Times New Roman" w:hAnsi="Arial" w:cs="Arial"/>
-          <w:color w:val="000000"/>
-          <w:sz w:val="27"/>
-          <w:szCs w:val="27"/>
-          <w:lang w:val="en-US" w:eastAsia="ru-RU"/>
-        </w:rPr>
-        <w:t>I'm interested in professional growth as an SEO specialist. I really like to solve complicated tasks, optimize websites and do it more user-friendly. I'm happy to see project progress and traffic increase. I learned HTML, CSS and JS. Self-education is an important part of my life. I would like to find a friendly team and interesting projects.</w:t>
+        <w:spacing w:after="0" w:line="240" w:lineRule="auto"/>
+        <w:rPr>
+          <w:rFonts w:ascii="Arial" w:eastAsia="Times New Roman" w:hAnsi="Arial" w:cs="Arial"/>
+          <w:color w:val="000000"/>
+          <w:sz w:val="26"/>
+          <w:szCs w:val="26"/>
+          <w:lang w:val="en-US" w:eastAsia="ru-RU"/>
+        </w:rPr>
+      </w:pPr>
+      <w:r>
+        <w:rPr>
+          <w:rFonts w:ascii="Arial" w:eastAsia="Times New Roman" w:hAnsi="Arial" w:cs="Arial"/>
+          <w:color w:val="000000"/>
+          <w:sz w:val="26"/>
+          <w:szCs w:val="26"/>
+          <w:lang w:val="en-US" w:eastAsia="ru-RU"/>
+        </w:rPr>
+        <w:t xml:space="preserve">I'm interested in changing my profession and growth as a QA engineer. Have about 4 years of experience in search engine optimization (SEO). Part of my tasks was testing new websites and components which developed in our company. I was responsible for site functional, usability and performance testing. Tasks for all projects include full audit - it's like testing but with particular qualities. Every day I'm doing websites </w:t>
+      </w:r>
+      <w:proofErr w:type="gramStart"/>
+      <w:r>
+        <w:rPr>
+          <w:rFonts w:ascii="Arial" w:eastAsia="Times New Roman" w:hAnsi="Arial" w:cs="Arial"/>
+          <w:color w:val="000000"/>
+          <w:sz w:val="26"/>
+          <w:szCs w:val="26"/>
+          <w:lang w:val="en-US" w:eastAsia="ru-RU"/>
+        </w:rPr>
+        <w:t>more user-friendly and simple</w:t>
+      </w:r>
+      <w:proofErr w:type="gramEnd"/>
+      <w:r>
+        <w:rPr>
+          <w:rFonts w:ascii="Arial" w:eastAsia="Times New Roman" w:hAnsi="Arial" w:cs="Arial"/>
+          <w:color w:val="000000"/>
+          <w:sz w:val="26"/>
+          <w:szCs w:val="26"/>
+          <w:lang w:val="en-US" w:eastAsia="ru-RU"/>
+        </w:rPr>
+        <w:t>.</w:t>
+      </w:r>
+    </w:p>
+    <w:p>
+      <w:pPr>
+        <w:spacing w:after="0" w:line="240" w:lineRule="auto"/>
+        <w:rPr>
+          <w:rFonts w:ascii="Times New Roman" w:eastAsia="Times New Roman" w:hAnsi="Times New Roman" w:cs="Times New Roman"/>
+          <w:sz w:val="24"/>
+          <w:szCs w:val="24"/>
+          <w:lang w:val="en-US" w:eastAsia="ru-RU"/>
+        </w:rPr>
+      </w:pPr>
+      <w:r>
+        <w:rPr>
+          <w:rFonts w:ascii="Arial" w:eastAsia="Times New Roman" w:hAnsi="Arial" w:cs="Arial"/>
+          <w:color w:val="000000"/>
+          <w:sz w:val="27"/>
+          <w:szCs w:val="27"/>
+          <w:lang w:val="en-US" w:eastAsia="ru-RU"/>
+        </w:rPr>
+        <w:br/>
+      </w:r>
+    </w:p>
+    <w:p>
+      <w:pPr>
+        <w:spacing w:after="0" w:line="240" w:lineRule="auto"/>
+        <w:rPr>
+          <w:rFonts w:ascii="Arial" w:eastAsia="Times New Roman" w:hAnsi="Arial" w:cs="Arial"/>
+          <w:color w:val="000000"/>
+          <w:sz w:val="26"/>
+          <w:szCs w:val="26"/>
+          <w:lang w:val="en-US" w:eastAsia="ru-RU"/>
+        </w:rPr>
+      </w:pPr>
+      <w:r>
+        <w:rPr>
+          <w:rFonts w:ascii="Arial" w:eastAsia="Times New Roman" w:hAnsi="Arial" w:cs="Arial"/>
+          <w:color w:val="000000"/>
+          <w:sz w:val="26"/>
+          <w:szCs w:val="26"/>
+          <w:lang w:val="en-US" w:eastAsia="ru-RU"/>
+        </w:rPr>
+        <w:t>I'm happy to see project progress and traffic increase.</w:t>
+      </w:r>
+    </w:p>
+    <w:p>
+      <w:pPr>
+        <w:spacing w:after="0" w:line="240" w:lineRule="auto"/>
+        <w:rPr>
+          <w:rFonts w:ascii="Times New Roman" w:eastAsia="Times New Roman" w:hAnsi="Times New Roman" w:cs="Times New Roman"/>
+          <w:sz w:val="24"/>
+          <w:szCs w:val="24"/>
+          <w:lang w:val="en-US" w:eastAsia="ru-RU"/>
+        </w:rPr>
+      </w:pPr>
+      <w:r>
+        <w:rPr>
+          <w:rFonts w:ascii="Arial" w:eastAsia="Times New Roman" w:hAnsi="Arial" w:cs="Arial"/>
+          <w:color w:val="000000"/>
+          <w:sz w:val="27"/>
+          <w:szCs w:val="27"/>
+          <w:lang w:val="en-US" w:eastAsia="ru-RU"/>
+        </w:rPr>
+        <w:br/>
+      </w:r>
+    </w:p>
+    <w:p>
+      <w:pPr>
+        <w:spacing w:after="0" w:line="240" w:lineRule="auto"/>
+        <w:rPr>
+          <w:rFonts w:ascii="Arial" w:eastAsia="Times New Roman" w:hAnsi="Arial" w:cs="Arial"/>
+          <w:color w:val="000000"/>
+          <w:sz w:val="26"/>
+          <w:szCs w:val="26"/>
+          <w:lang w:val="en-US" w:eastAsia="ru-RU"/>
+        </w:rPr>
+      </w:pPr>
+      <w:r>
+        <w:rPr>
+          <w:rFonts w:ascii="Arial" w:eastAsia="Times New Roman" w:hAnsi="Arial" w:cs="Arial"/>
+          <w:color w:val="000000"/>
+          <w:sz w:val="26"/>
+          <w:szCs w:val="26"/>
+          <w:lang w:val="en-US" w:eastAsia="ru-RU"/>
+        </w:rPr>
+        <w:t>I know HTML, CSS and JS. Self-education is an important part of my life. Able to learn quickly. Now my English level is intermediate but I'm working on improving that.</w:t>
+      </w:r>
+    </w:p>
+    <w:p>
+      <w:pPr>
+        <w:spacing w:after="0" w:line="240" w:lineRule="auto"/>
+        <w:rPr>
+          <w:rFonts w:ascii="Times New Roman" w:eastAsia="Times New Roman" w:hAnsi="Times New Roman" w:cs="Times New Roman"/>
+          <w:sz w:val="24"/>
+          <w:szCs w:val="24"/>
+          <w:lang w:val="en-US" w:eastAsia="ru-RU"/>
+        </w:rPr>
+      </w:pPr>
+      <w:r>
+        <w:rPr>
+          <w:rFonts w:ascii="Arial" w:eastAsia="Times New Roman" w:hAnsi="Arial" w:cs="Arial"/>
+          <w:color w:val="000000"/>
+          <w:sz w:val="27"/>
+          <w:szCs w:val="27"/>
+          <w:lang w:val="en-US" w:eastAsia="ru-RU"/>
+        </w:rPr>
+        <w:br/>
+      </w:r>
+    </w:p>
+    <w:p>
+      <w:pPr>
+        <w:spacing w:after="0" w:line="240" w:lineRule="auto"/>
+        <w:rPr>
+          <w:rFonts w:ascii="Arial" w:eastAsia="Times New Roman" w:hAnsi="Arial" w:cs="Arial"/>
+          <w:color w:val="000000"/>
+          <w:sz w:val="26"/>
+          <w:szCs w:val="26"/>
+          <w:lang w:val="en-US" w:eastAsia="ru-RU"/>
+        </w:rPr>
+      </w:pPr>
+      <w:r>
+        <w:rPr>
+          <w:rFonts w:ascii="Arial" w:eastAsia="Times New Roman" w:hAnsi="Arial" w:cs="Arial"/>
+          <w:color w:val="000000"/>
+          <w:sz w:val="26"/>
+          <w:szCs w:val="26"/>
+          <w:lang w:val="en-US" w:eastAsia="ru-RU"/>
+        </w:rPr>
+        <w:t>I would like to find a friendly team and interesting projects.</w:t>
       </w:r>
     </w:p>
     <w:p>
@@ -619,7 +797,52 @@
           <w:szCs w:val="27"/>
           <w:lang w:val="en-US"/>
         </w:rPr>
-        <w:t>Technical audit for websites. Configuration robots.txt and sitemap.xml. Keywords research and clustering. Writing tags titles and descriptions. Creating new pages and content management. Changing sites structure without destroying. Creating and implementing long term seo strategy.</w:t>
+        <w:t>Technical audit for websites. Functional, usability and performance testing of websites. Compilation of tasks for programmers with problems description and recommendation for website owners.</w:t>
+      </w:r>
+    </w:p>
+    <w:p>
+      <w:pPr>
+        <w:spacing w:after="0" w:line="240" w:lineRule="auto"/>
+        <w:rPr>
+          <w:rFonts w:ascii="Arial" w:hAnsi="Arial" w:cs="Arial"/>
+          <w:color w:val="000000"/>
+          <w:sz w:val="27"/>
+          <w:szCs w:val="27"/>
+          <w:lang w:val="en-US"/>
+        </w:rPr>
+      </w:pPr>
+      <w:r>
+        <w:rPr>
+          <w:rFonts w:ascii="Arial" w:hAnsi="Arial" w:cs="Arial"/>
+          <w:color w:val="000000"/>
+          <w:sz w:val="27"/>
+          <w:szCs w:val="27"/>
+          <w:lang w:val="en-US"/>
+        </w:rPr>
+        <w:lastRenderedPageBreak/>
+        <w:t xml:space="preserve">Configuration robots.txt and sitemap.xml. Keywords research and clustering. Writing tags titles and descriptions. Creating new pages and content management. Changing sites structure without destroying. Creating and implementing long term </w:t>
+      </w:r>
+      <w:proofErr w:type="spellStart"/>
+      <w:r>
+        <w:rPr>
+          <w:rFonts w:ascii="Arial" w:hAnsi="Arial" w:cs="Arial"/>
+          <w:color w:val="000000"/>
+          <w:sz w:val="27"/>
+          <w:szCs w:val="27"/>
+          <w:lang w:val="en-US"/>
+        </w:rPr>
+        <w:t>seo</w:t>
+      </w:r>
+      <w:proofErr w:type="spellEnd"/>
+      <w:r>
+        <w:rPr>
+          <w:rFonts w:ascii="Arial" w:hAnsi="Arial" w:cs="Arial"/>
+          <w:color w:val="000000"/>
+          <w:sz w:val="27"/>
+          <w:szCs w:val="27"/>
+          <w:lang w:val="en-US"/>
+        </w:rPr>
+        <w:t xml:space="preserve"> strategy.</w:t>
       </w:r>
       <w:r>
         <w:rPr>
@@ -661,7 +884,29 @@
           <w:lang w:val="en-US"/>
         </w:rPr>
         <w:br/>
-        <w:t>Making changes to the templates (setting h1-hn, breadcrumbs, removing / changing any modules on websites, setting pagination, etc.). Setting redirects in .htaccess files.</w:t>
+        <w:t>Making changes to the templates (setting h1-hn, breadcrumbs, removing / changing any modules on websites, setting pagination, etc.). Setting redirects in .</w:t>
+      </w:r>
+      <w:proofErr w:type="spellStart"/>
+      <w:r>
+        <w:rPr>
+          <w:rFonts w:ascii="Arial" w:hAnsi="Arial" w:cs="Arial"/>
+          <w:color w:val="000000"/>
+          <w:sz w:val="27"/>
+          <w:szCs w:val="27"/>
+          <w:lang w:val="en-US"/>
+        </w:rPr>
+        <w:t>htaccess</w:t>
+      </w:r>
+      <w:proofErr w:type="spellEnd"/>
+      <w:r>
+        <w:rPr>
+          <w:rFonts w:ascii="Arial" w:hAnsi="Arial" w:cs="Arial"/>
+          <w:color w:val="000000"/>
+          <w:sz w:val="27"/>
+          <w:szCs w:val="27"/>
+          <w:lang w:val="en-US"/>
+        </w:rPr>
+        <w:t xml:space="preserve"> files.</w:t>
       </w:r>
       <w:r>
         <w:rPr>
@@ -682,16 +927,6 @@
           <w:lang w:val="en-US"/>
         </w:rPr>
         <w:br/>
-      </w:r>
-      <w:r>
-        <w:rPr>
-          <w:rFonts w:ascii="Arial" w:hAnsi="Arial" w:cs="Arial"/>
-          <w:color w:val="000000"/>
-          <w:sz w:val="27"/>
-          <w:szCs w:val="27"/>
-          <w:lang w:val="en-US"/>
-        </w:rPr>
-        <w:lastRenderedPageBreak/>
         <w:t>Editing styles: changing styles for text elements; changing position and appearance of content blocks; creating pop-up; changing header and footer styles (aligning text, adding icons, adding forms, changing position); creating and stylization forms.</w:t>
       </w:r>
       <w:r>
@@ -713,7 +948,51 @@
           <w:lang w:val="en-US"/>
         </w:rPr>
         <w:br/>
-        <w:t>Setting events in the Google tag manager. Setting microdatos in the Google tag manager. Working with Yandex metrica and Google analytics. </w:t>
+        <w:t xml:space="preserve">Setting events in the Google tag manager. Setting </w:t>
+      </w:r>
+      <w:proofErr w:type="spellStart"/>
+      <w:r>
+        <w:rPr>
+          <w:rFonts w:ascii="Arial" w:hAnsi="Arial" w:cs="Arial"/>
+          <w:color w:val="000000"/>
+          <w:sz w:val="27"/>
+          <w:szCs w:val="27"/>
+          <w:lang w:val="en-US"/>
+        </w:rPr>
+        <w:t>microdatos</w:t>
+      </w:r>
+      <w:proofErr w:type="spellEnd"/>
+      <w:r>
+        <w:rPr>
+          <w:rFonts w:ascii="Arial" w:hAnsi="Arial" w:cs="Arial"/>
+          <w:color w:val="000000"/>
+          <w:sz w:val="27"/>
+          <w:szCs w:val="27"/>
+          <w:lang w:val="en-US"/>
+        </w:rPr>
+        <w:t xml:space="preserve"> in the Google tag manager. Working with Yandex </w:t>
+      </w:r>
+      <w:proofErr w:type="spellStart"/>
+      <w:r>
+        <w:rPr>
+          <w:rFonts w:ascii="Arial" w:hAnsi="Arial" w:cs="Arial"/>
+          <w:color w:val="000000"/>
+          <w:sz w:val="27"/>
+          <w:szCs w:val="27"/>
+          <w:lang w:val="en-US"/>
+        </w:rPr>
+        <w:t>metrica</w:t>
+      </w:r>
+      <w:proofErr w:type="spellEnd"/>
+      <w:r>
+        <w:rPr>
+          <w:rFonts w:ascii="Arial" w:hAnsi="Arial" w:cs="Arial"/>
+          <w:color w:val="000000"/>
+          <w:sz w:val="27"/>
+          <w:szCs w:val="27"/>
+          <w:lang w:val="en-US"/>
+        </w:rPr>
+        <w:t xml:space="preserve"> and Google analytics. </w:t>
       </w:r>
       <w:r>
         <w:rPr>
@@ -734,7 +1013,117 @@
           <w:lang w:val="en-US"/>
         </w:rPr>
         <w:br/>
-        <w:t>Analysis of competitors, making recommendations for clients on the development of the project. Working with seo-tools (screaming frog, netpeak, ahrefs, etc.). Buying links. Work with content exchanges (turbotext, advego). </w:t>
+        <w:t xml:space="preserve">Analysis of competitors, making recommendations for clients on the development of the project. Working with </w:t>
+      </w:r>
+      <w:proofErr w:type="spellStart"/>
+      <w:r>
+        <w:rPr>
+          <w:rFonts w:ascii="Arial" w:hAnsi="Arial" w:cs="Arial"/>
+          <w:color w:val="000000"/>
+          <w:sz w:val="27"/>
+          <w:szCs w:val="27"/>
+          <w:lang w:val="en-US"/>
+        </w:rPr>
+        <w:t>seo</w:t>
+      </w:r>
+      <w:proofErr w:type="spellEnd"/>
+      <w:r>
+        <w:rPr>
+          <w:rFonts w:ascii="Arial" w:hAnsi="Arial" w:cs="Arial"/>
+          <w:color w:val="000000"/>
+          <w:sz w:val="27"/>
+          <w:szCs w:val="27"/>
+          <w:lang w:val="en-US"/>
+        </w:rPr>
+        <w:t xml:space="preserve">-tools (screaming frog, </w:t>
+      </w:r>
+      <w:proofErr w:type="spellStart"/>
+      <w:r>
+        <w:rPr>
+          <w:rFonts w:ascii="Arial" w:hAnsi="Arial" w:cs="Arial"/>
+          <w:color w:val="000000"/>
+          <w:sz w:val="27"/>
+          <w:szCs w:val="27"/>
+          <w:lang w:val="en-US"/>
+        </w:rPr>
+        <w:t>netpeak</w:t>
+      </w:r>
+      <w:proofErr w:type="spellEnd"/>
+      <w:r>
+        <w:rPr>
+          <w:rFonts w:ascii="Arial" w:hAnsi="Arial" w:cs="Arial"/>
+          <w:color w:val="000000"/>
+          <w:sz w:val="27"/>
+          <w:szCs w:val="27"/>
+          <w:lang w:val="en-US"/>
+        </w:rPr>
+        <w:t xml:space="preserve">, </w:t>
+      </w:r>
+      <w:proofErr w:type="spellStart"/>
+      <w:r>
+        <w:rPr>
+          <w:rFonts w:ascii="Arial" w:hAnsi="Arial" w:cs="Arial"/>
+          <w:color w:val="000000"/>
+          <w:sz w:val="27"/>
+          <w:szCs w:val="27"/>
+          <w:lang w:val="en-US"/>
+        </w:rPr>
+        <w:t>ahrefs</w:t>
+      </w:r>
+      <w:proofErr w:type="spellEnd"/>
+      <w:r>
+        <w:rPr>
+          <w:rFonts w:ascii="Arial" w:hAnsi="Arial" w:cs="Arial"/>
+          <w:color w:val="000000"/>
+          <w:sz w:val="27"/>
+          <w:szCs w:val="27"/>
+          <w:lang w:val="en-US"/>
+        </w:rPr>
+        <w:t>, etc.). Buying links. Work with content exchanges (</w:t>
+      </w:r>
+      <w:proofErr w:type="spellStart"/>
+      <w:r>
+        <w:rPr>
+          <w:rFonts w:ascii="Arial" w:hAnsi="Arial" w:cs="Arial"/>
+          <w:color w:val="000000"/>
+          <w:sz w:val="27"/>
+          <w:szCs w:val="27"/>
+          <w:lang w:val="en-US"/>
+        </w:rPr>
+        <w:t>turbotext</w:t>
+      </w:r>
+      <w:proofErr w:type="spellEnd"/>
+      <w:r>
+        <w:rPr>
+          <w:rFonts w:ascii="Arial" w:hAnsi="Arial" w:cs="Arial"/>
+          <w:color w:val="000000"/>
+          <w:sz w:val="27"/>
+          <w:szCs w:val="27"/>
+          <w:lang w:val="en-US"/>
+        </w:rPr>
+        <w:t xml:space="preserve">, </w:t>
+      </w:r>
+      <w:proofErr w:type="spellStart"/>
+      <w:r>
+        <w:rPr>
+          <w:rFonts w:ascii="Arial" w:hAnsi="Arial" w:cs="Arial"/>
+          <w:color w:val="000000"/>
+          <w:sz w:val="27"/>
+          <w:szCs w:val="27"/>
+          <w:lang w:val="en-US"/>
+        </w:rPr>
+        <w:t>advego</w:t>
+      </w:r>
+      <w:proofErr w:type="spellEnd"/>
+      <w:r>
+        <w:rPr>
+          <w:rFonts w:ascii="Arial" w:hAnsi="Arial" w:cs="Arial"/>
+          <w:color w:val="000000"/>
+          <w:sz w:val="27"/>
+          <w:szCs w:val="27"/>
+          <w:lang w:val="en-US"/>
+        </w:rPr>
+        <w:t>). </w:t>
       </w:r>
       <w:r>
         <w:rPr>
@@ -755,7 +1144,29 @@
           <w:lang w:val="en-US"/>
         </w:rPr>
         <w:br/>
-        <w:t>Working as a team with programmers, copywriters, other seo-specialists.</w:t>
+        <w:t xml:space="preserve">Working as a team with programmers, copywriters, other </w:t>
+      </w:r>
+      <w:proofErr w:type="spellStart"/>
+      <w:r>
+        <w:rPr>
+          <w:rFonts w:ascii="Arial" w:hAnsi="Arial" w:cs="Arial"/>
+          <w:color w:val="000000"/>
+          <w:sz w:val="27"/>
+          <w:szCs w:val="27"/>
+          <w:lang w:val="en-US"/>
+        </w:rPr>
+        <w:t>seo</w:t>
+      </w:r>
+      <w:proofErr w:type="spellEnd"/>
+      <w:r>
+        <w:rPr>
+          <w:rFonts w:ascii="Arial" w:hAnsi="Arial" w:cs="Arial"/>
+          <w:color w:val="000000"/>
+          <w:sz w:val="27"/>
+          <w:szCs w:val="27"/>
+          <w:lang w:val="en-US"/>
+        </w:rPr>
+        <w:t>-specialists.</w:t>
       </w:r>
       <w:r>
         <w:rPr>
@@ -797,7 +1208,73 @@
           <w:lang w:val="en-US"/>
         </w:rPr>
         <w:br/>
-        <w:t>Work with cms: WordPress, MODX, Bitrix, Opencart, Joomla, Magento, etc.</w:t>
+        <w:t xml:space="preserve">Work with </w:t>
+      </w:r>
+      <w:proofErr w:type="spellStart"/>
+      <w:r>
+        <w:rPr>
+          <w:rFonts w:ascii="Arial" w:hAnsi="Arial" w:cs="Arial"/>
+          <w:color w:val="000000"/>
+          <w:sz w:val="27"/>
+          <w:szCs w:val="27"/>
+          <w:lang w:val="en-US"/>
+        </w:rPr>
+        <w:t>cms</w:t>
+      </w:r>
+      <w:proofErr w:type="spellEnd"/>
+      <w:r>
+        <w:rPr>
+          <w:rFonts w:ascii="Arial" w:hAnsi="Arial" w:cs="Arial"/>
+          <w:color w:val="000000"/>
+          <w:sz w:val="27"/>
+          <w:szCs w:val="27"/>
+          <w:lang w:val="en-US"/>
+        </w:rPr>
+        <w:t xml:space="preserve">: WordPress, MODX, </w:t>
+      </w:r>
+      <w:proofErr w:type="spellStart"/>
+      <w:r>
+        <w:rPr>
+          <w:rFonts w:ascii="Arial" w:hAnsi="Arial" w:cs="Arial"/>
+          <w:color w:val="000000"/>
+          <w:sz w:val="27"/>
+          <w:szCs w:val="27"/>
+          <w:lang w:val="en-US"/>
+        </w:rPr>
+        <w:t>Bitrix</w:t>
+      </w:r>
+      <w:proofErr w:type="spellEnd"/>
+      <w:r>
+        <w:rPr>
+          <w:rFonts w:ascii="Arial" w:hAnsi="Arial" w:cs="Arial"/>
+          <w:color w:val="000000"/>
+          <w:sz w:val="27"/>
+          <w:szCs w:val="27"/>
+          <w:lang w:val="en-US"/>
+        </w:rPr>
+        <w:t xml:space="preserve">, </w:t>
+      </w:r>
+      <w:proofErr w:type="spellStart"/>
+      <w:r>
+        <w:rPr>
+          <w:rFonts w:ascii="Arial" w:hAnsi="Arial" w:cs="Arial"/>
+          <w:color w:val="000000"/>
+          <w:sz w:val="27"/>
+          <w:szCs w:val="27"/>
+          <w:lang w:val="en-US"/>
+        </w:rPr>
+        <w:t>Opencart</w:t>
+      </w:r>
+      <w:proofErr w:type="spellEnd"/>
+      <w:r>
+        <w:rPr>
+          <w:rFonts w:ascii="Arial" w:hAnsi="Arial" w:cs="Arial"/>
+          <w:color w:val="000000"/>
+          <w:sz w:val="27"/>
+          <w:szCs w:val="27"/>
+          <w:lang w:val="en-US"/>
+        </w:rPr>
+        <w:t>, Joomla, Magento, etc.</w:t>
       </w:r>
     </w:p>
     <w:p>
@@ -939,7 +1416,29 @@
           <w:lang w:val="en-US"/>
         </w:rPr>
         <w:br/>
-        <w:t>Setting Yandex metrica and Google analytics. Setting Google Ads. Setting events in the Google tag manager.</w:t>
+        <w:t xml:space="preserve">Setting Yandex </w:t>
+      </w:r>
+      <w:proofErr w:type="spellStart"/>
+      <w:r>
+        <w:rPr>
+          <w:rFonts w:ascii="Arial" w:hAnsi="Arial" w:cs="Arial"/>
+          <w:color w:val="000000"/>
+          <w:sz w:val="27"/>
+          <w:szCs w:val="27"/>
+          <w:lang w:val="en-US"/>
+        </w:rPr>
+        <w:t>metrica</w:t>
+      </w:r>
+      <w:proofErr w:type="spellEnd"/>
+      <w:r>
+        <w:rPr>
+          <w:rFonts w:ascii="Arial" w:hAnsi="Arial" w:cs="Arial"/>
+          <w:color w:val="000000"/>
+          <w:sz w:val="27"/>
+          <w:szCs w:val="27"/>
+          <w:lang w:val="en-US"/>
+        </w:rPr>
+        <w:t xml:space="preserve"> and Google analytics. Setting Google Ads. Setting events in the Google tag manager.</w:t>
       </w:r>
       <w:r>
         <w:rPr>
@@ -960,7 +1459,29 @@
           <w:lang w:val="en-US"/>
         </w:rPr>
         <w:br/>
-        <w:t>Making changes to the template (setting h1-hn, breadcrumbs, removing / changing any modules on sites, setting pagination, etc.). Setting redirects in .htaccess files. Editing styles.</w:t>
+        <w:t>Making changes to the template (setting h1-hn, breadcrumbs, removing / changing any modules on sites, setting pagination, etc.). Setting redirects in .</w:t>
+      </w:r>
+      <w:proofErr w:type="spellStart"/>
+      <w:r>
+        <w:rPr>
+          <w:rFonts w:ascii="Arial" w:hAnsi="Arial" w:cs="Arial"/>
+          <w:color w:val="000000"/>
+          <w:sz w:val="27"/>
+          <w:szCs w:val="27"/>
+          <w:lang w:val="en-US"/>
+        </w:rPr>
+        <w:t>htaccess</w:t>
+      </w:r>
+      <w:proofErr w:type="spellEnd"/>
+      <w:r>
+        <w:rPr>
+          <w:rFonts w:ascii="Arial" w:hAnsi="Arial" w:cs="Arial"/>
+          <w:color w:val="000000"/>
+          <w:sz w:val="27"/>
+          <w:szCs w:val="27"/>
+          <w:lang w:val="en-US"/>
+        </w:rPr>
+        <w:t xml:space="preserve"> files. Editing styles.</w:t>
       </w:r>
       <w:r>
         <w:rPr>
@@ -1002,7 +1523,73 @@
           <w:lang w:val="en-US"/>
         </w:rPr>
         <w:br/>
-        <w:t>Buying links. Analysis of competitors, making recommendations for clients on the development of the project. Working with seo-tools (screaming frog, netpeak, ahrefs, etc.).</w:t>
+        <w:t xml:space="preserve">Buying links. Analysis of competitors, making recommendations for clients on the development of the project. Working with </w:t>
+      </w:r>
+      <w:proofErr w:type="spellStart"/>
+      <w:r>
+        <w:rPr>
+          <w:rFonts w:ascii="Arial" w:hAnsi="Arial" w:cs="Arial"/>
+          <w:color w:val="000000"/>
+          <w:sz w:val="27"/>
+          <w:szCs w:val="27"/>
+          <w:lang w:val="en-US"/>
+        </w:rPr>
+        <w:t>seo</w:t>
+      </w:r>
+      <w:proofErr w:type="spellEnd"/>
+      <w:r>
+        <w:rPr>
+          <w:rFonts w:ascii="Arial" w:hAnsi="Arial" w:cs="Arial"/>
+          <w:color w:val="000000"/>
+          <w:sz w:val="27"/>
+          <w:szCs w:val="27"/>
+          <w:lang w:val="en-US"/>
+        </w:rPr>
+        <w:t xml:space="preserve">-tools (screaming frog, </w:t>
+      </w:r>
+      <w:proofErr w:type="spellStart"/>
+      <w:r>
+        <w:rPr>
+          <w:rFonts w:ascii="Arial" w:hAnsi="Arial" w:cs="Arial"/>
+          <w:color w:val="000000"/>
+          <w:sz w:val="27"/>
+          <w:szCs w:val="27"/>
+          <w:lang w:val="en-US"/>
+        </w:rPr>
+        <w:t>netpeak</w:t>
+      </w:r>
+      <w:proofErr w:type="spellEnd"/>
+      <w:r>
+        <w:rPr>
+          <w:rFonts w:ascii="Arial" w:hAnsi="Arial" w:cs="Arial"/>
+          <w:color w:val="000000"/>
+          <w:sz w:val="27"/>
+          <w:szCs w:val="27"/>
+          <w:lang w:val="en-US"/>
+        </w:rPr>
+        <w:t xml:space="preserve">, </w:t>
+      </w:r>
+      <w:proofErr w:type="spellStart"/>
+      <w:r>
+        <w:rPr>
+          <w:rFonts w:ascii="Arial" w:hAnsi="Arial" w:cs="Arial"/>
+          <w:color w:val="000000"/>
+          <w:sz w:val="27"/>
+          <w:szCs w:val="27"/>
+          <w:lang w:val="en-US"/>
+        </w:rPr>
+        <w:t>ahrefs</w:t>
+      </w:r>
+      <w:proofErr w:type="spellEnd"/>
+      <w:r>
+        <w:rPr>
+          <w:rFonts w:ascii="Arial" w:hAnsi="Arial" w:cs="Arial"/>
+          <w:color w:val="000000"/>
+          <w:sz w:val="27"/>
+          <w:szCs w:val="27"/>
+          <w:lang w:val="en-US"/>
+        </w:rPr>
+        <w:t>, etc.).</w:t>
       </w:r>
       <w:r>
         <w:rPr>
@@ -1023,7 +1610,29 @@
           <w:lang w:val="en-US"/>
         </w:rPr>
         <w:br/>
-        <w:t>Work with cms: WordPress</w:t>
+        <w:t xml:space="preserve">Work with </w:t>
+      </w:r>
+      <w:proofErr w:type="spellStart"/>
+      <w:r>
+        <w:rPr>
+          <w:rFonts w:ascii="Arial" w:hAnsi="Arial" w:cs="Arial"/>
+          <w:color w:val="000000"/>
+          <w:sz w:val="27"/>
+          <w:szCs w:val="27"/>
+          <w:lang w:val="en-US"/>
+        </w:rPr>
+        <w:t>cms</w:t>
+      </w:r>
+      <w:proofErr w:type="spellEnd"/>
+      <w:r>
+        <w:rPr>
+          <w:rFonts w:ascii="Arial" w:hAnsi="Arial" w:cs="Arial"/>
+          <w:color w:val="000000"/>
+          <w:sz w:val="27"/>
+          <w:szCs w:val="27"/>
+          <w:lang w:val="en-US"/>
+        </w:rPr>
+        <w:t>: WordPress</w:t>
       </w:r>
       <w:r>
         <w:rPr>
@@ -1111,29 +1720,99 @@
           <w:szCs w:val="27"/>
           <w:lang w:val="en-US" w:eastAsia="ru-RU"/>
         </w:rPr>
-        <w:t>SEO specialist at Borovoy Studio</w:t>
-      </w:r>
-    </w:p>
-    <w:p>
-      <w:pPr>
-        <w:spacing w:after="0" w:line="240" w:lineRule="auto"/>
-        <w:rPr>
-          <w:rFonts w:ascii="Arial" w:eastAsia="Times New Roman" w:hAnsi="Arial" w:cs="Arial"/>
-          <w:color w:val="000000"/>
-          <w:sz w:val="27"/>
-          <w:szCs w:val="27"/>
-          <w:lang w:val="en-US" w:eastAsia="ru-RU"/>
-        </w:rPr>
-      </w:pPr>
-      <w:r>
-        <w:rPr>
-          <w:rFonts w:ascii="Arial" w:hAnsi="Arial" w:cs="Arial"/>
-          <w:color w:val="000000"/>
-          <w:sz w:val="27"/>
-          <w:szCs w:val="27"/>
-          <w:lang w:val="en-US"/>
-        </w:rPr>
-        <w:t>Technical audit for websites. Configuration robots.txt. Keywords research and clustering. Writing tags titles and descriptions. Creating technical assignments for copywriters and programmers. Content managment. Setting redirects in .htaccess files.</w:t>
+        <w:t xml:space="preserve">SEO specialist at </w:t>
+      </w:r>
+      <w:proofErr w:type="spellStart"/>
+      <w:r>
+        <w:rPr>
+          <w:rFonts w:ascii="Arial" w:eastAsia="Times New Roman" w:hAnsi="Arial" w:cs="Arial"/>
+          <w:b/>
+          <w:bCs/>
+          <w:color w:val="000000"/>
+          <w:sz w:val="27"/>
+          <w:szCs w:val="27"/>
+          <w:lang w:val="en-US" w:eastAsia="ru-RU"/>
+        </w:rPr>
+        <w:t>Borovoy</w:t>
+      </w:r>
+      <w:proofErr w:type="spellEnd"/>
+      <w:r>
+        <w:rPr>
+          <w:rFonts w:ascii="Arial" w:eastAsia="Times New Roman" w:hAnsi="Arial" w:cs="Arial"/>
+          <w:b/>
+          <w:bCs/>
+          <w:color w:val="000000"/>
+          <w:sz w:val="27"/>
+          <w:szCs w:val="27"/>
+          <w:lang w:val="en-US" w:eastAsia="ru-RU"/>
+        </w:rPr>
+        <w:t xml:space="preserve"> Studio</w:t>
+      </w:r>
+    </w:p>
+    <w:p>
+      <w:pPr>
+        <w:spacing w:after="0" w:line="240" w:lineRule="auto"/>
+        <w:rPr>
+          <w:rFonts w:ascii="Arial" w:eastAsia="Times New Roman" w:hAnsi="Arial" w:cs="Arial"/>
+          <w:color w:val="000000"/>
+          <w:sz w:val="27"/>
+          <w:szCs w:val="27"/>
+          <w:lang w:val="en-US" w:eastAsia="ru-RU"/>
+        </w:rPr>
+      </w:pPr>
+      <w:r>
+        <w:rPr>
+          <w:rFonts w:ascii="Arial" w:hAnsi="Arial" w:cs="Arial"/>
+          <w:color w:val="000000"/>
+          <w:sz w:val="27"/>
+          <w:szCs w:val="27"/>
+          <w:lang w:val="en-US"/>
+        </w:rPr>
+        <w:t xml:space="preserve">Technical audit for websites. Configuration robots.txt. Keywords research and clustering. Writing tags titles and descriptions. Creating technical assignments for copywriters and programmers. Content </w:t>
+      </w:r>
+      <w:proofErr w:type="spellStart"/>
+      <w:r>
+        <w:rPr>
+          <w:rFonts w:ascii="Arial" w:hAnsi="Arial" w:cs="Arial"/>
+          <w:color w:val="000000"/>
+          <w:sz w:val="27"/>
+          <w:szCs w:val="27"/>
+          <w:lang w:val="en-US"/>
+        </w:rPr>
+        <w:t>managment</w:t>
+      </w:r>
+      <w:proofErr w:type="spellEnd"/>
+      <w:r>
+        <w:rPr>
+          <w:rFonts w:ascii="Arial" w:hAnsi="Arial" w:cs="Arial"/>
+          <w:color w:val="000000"/>
+          <w:sz w:val="27"/>
+          <w:szCs w:val="27"/>
+          <w:lang w:val="en-US"/>
+        </w:rPr>
+        <w:t>. Setting redirects in .</w:t>
+      </w:r>
+      <w:proofErr w:type="spellStart"/>
+      <w:r>
+        <w:rPr>
+          <w:rFonts w:ascii="Arial" w:hAnsi="Arial" w:cs="Arial"/>
+          <w:color w:val="000000"/>
+          <w:sz w:val="27"/>
+          <w:szCs w:val="27"/>
+          <w:lang w:val="en-US"/>
+        </w:rPr>
+        <w:t>htaccess</w:t>
+      </w:r>
+      <w:proofErr w:type="spellEnd"/>
+      <w:r>
+        <w:rPr>
+          <w:rFonts w:ascii="Arial" w:hAnsi="Arial" w:cs="Arial"/>
+          <w:color w:val="000000"/>
+          <w:sz w:val="27"/>
+          <w:szCs w:val="27"/>
+          <w:lang w:val="en-US"/>
+        </w:rPr>
+        <w:t xml:space="preserve"> files.</w:t>
       </w:r>
       <w:r>
         <w:rPr>
@@ -1154,7 +1833,139 @@
           <w:lang w:val="en-US"/>
         </w:rPr>
         <w:br/>
-        <w:t>Setting Yandex metrica and Google analytics, Google Webmasters and Yandex Webmasters. Buying links. Work with content exchanges (turbotext, advego). Working with seo-tools (screaming frog, netpeak, ahrefs, etc.).</w:t>
+        <w:t xml:space="preserve">Setting Yandex </w:t>
+      </w:r>
+      <w:proofErr w:type="spellStart"/>
+      <w:r>
+        <w:rPr>
+          <w:rFonts w:ascii="Arial" w:hAnsi="Arial" w:cs="Arial"/>
+          <w:color w:val="000000"/>
+          <w:sz w:val="27"/>
+          <w:szCs w:val="27"/>
+          <w:lang w:val="en-US"/>
+        </w:rPr>
+        <w:t>metrica</w:t>
+      </w:r>
+      <w:proofErr w:type="spellEnd"/>
+      <w:r>
+        <w:rPr>
+          <w:rFonts w:ascii="Arial" w:hAnsi="Arial" w:cs="Arial"/>
+          <w:color w:val="000000"/>
+          <w:sz w:val="27"/>
+          <w:szCs w:val="27"/>
+          <w:lang w:val="en-US"/>
+        </w:rPr>
+        <w:t xml:space="preserve"> and Google analytics, Google Webmasters and Yandex Webmasters. Buying links. Work with content exchanges (</w:t>
+      </w:r>
+      <w:proofErr w:type="spellStart"/>
+      <w:r>
+        <w:rPr>
+          <w:rFonts w:ascii="Arial" w:hAnsi="Arial" w:cs="Arial"/>
+          <w:color w:val="000000"/>
+          <w:sz w:val="27"/>
+          <w:szCs w:val="27"/>
+          <w:lang w:val="en-US"/>
+        </w:rPr>
+        <w:t>turbotext</w:t>
+      </w:r>
+      <w:proofErr w:type="spellEnd"/>
+      <w:r>
+        <w:rPr>
+          <w:rFonts w:ascii="Arial" w:hAnsi="Arial" w:cs="Arial"/>
+          <w:color w:val="000000"/>
+          <w:sz w:val="27"/>
+          <w:szCs w:val="27"/>
+          <w:lang w:val="en-US"/>
+        </w:rPr>
+        <w:t xml:space="preserve">, </w:t>
+      </w:r>
+      <w:proofErr w:type="spellStart"/>
+      <w:r>
+        <w:rPr>
+          <w:rFonts w:ascii="Arial" w:hAnsi="Arial" w:cs="Arial"/>
+          <w:color w:val="000000"/>
+          <w:sz w:val="27"/>
+          <w:szCs w:val="27"/>
+          <w:lang w:val="en-US"/>
+        </w:rPr>
+        <w:t>advego</w:t>
+      </w:r>
+      <w:proofErr w:type="spellEnd"/>
+      <w:r>
+        <w:rPr>
+          <w:rFonts w:ascii="Arial" w:hAnsi="Arial" w:cs="Arial"/>
+          <w:color w:val="000000"/>
+          <w:sz w:val="27"/>
+          <w:szCs w:val="27"/>
+          <w:lang w:val="en-US"/>
+        </w:rPr>
+        <w:t xml:space="preserve">). Working with </w:t>
+      </w:r>
+      <w:proofErr w:type="spellStart"/>
+      <w:r>
+        <w:rPr>
+          <w:rFonts w:ascii="Arial" w:hAnsi="Arial" w:cs="Arial"/>
+          <w:color w:val="000000"/>
+          <w:sz w:val="27"/>
+          <w:szCs w:val="27"/>
+          <w:lang w:val="en-US"/>
+        </w:rPr>
+        <w:t>seo</w:t>
+      </w:r>
+      <w:proofErr w:type="spellEnd"/>
+      <w:r>
+        <w:rPr>
+          <w:rFonts w:ascii="Arial" w:hAnsi="Arial" w:cs="Arial"/>
+          <w:color w:val="000000"/>
+          <w:sz w:val="27"/>
+          <w:szCs w:val="27"/>
+          <w:lang w:val="en-US"/>
+        </w:rPr>
+        <w:t xml:space="preserve">-tools (screaming frog, </w:t>
+      </w:r>
+      <w:proofErr w:type="spellStart"/>
+      <w:r>
+        <w:rPr>
+          <w:rFonts w:ascii="Arial" w:hAnsi="Arial" w:cs="Arial"/>
+          <w:color w:val="000000"/>
+          <w:sz w:val="27"/>
+          <w:szCs w:val="27"/>
+          <w:lang w:val="en-US"/>
+        </w:rPr>
+        <w:t>netpeak</w:t>
+      </w:r>
+      <w:proofErr w:type="spellEnd"/>
+      <w:r>
+        <w:rPr>
+          <w:rFonts w:ascii="Arial" w:hAnsi="Arial" w:cs="Arial"/>
+          <w:color w:val="000000"/>
+          <w:sz w:val="27"/>
+          <w:szCs w:val="27"/>
+          <w:lang w:val="en-US"/>
+        </w:rPr>
+        <w:t xml:space="preserve">, </w:t>
+      </w:r>
+      <w:proofErr w:type="spellStart"/>
+      <w:r>
+        <w:rPr>
+          <w:rFonts w:ascii="Arial" w:hAnsi="Arial" w:cs="Arial"/>
+          <w:color w:val="000000"/>
+          <w:sz w:val="27"/>
+          <w:szCs w:val="27"/>
+          <w:lang w:val="en-US"/>
+        </w:rPr>
+        <w:t>ahrefs</w:t>
+      </w:r>
+      <w:proofErr w:type="spellEnd"/>
+      <w:r>
+        <w:rPr>
+          <w:rFonts w:ascii="Arial" w:hAnsi="Arial" w:cs="Arial"/>
+          <w:color w:val="000000"/>
+          <w:sz w:val="27"/>
+          <w:szCs w:val="27"/>
+          <w:lang w:val="en-US"/>
+        </w:rPr>
+        <w:t>, etc.).</w:t>
       </w:r>
       <w:r>
         <w:rPr>
@@ -1184,7 +1995,51 @@
           <w:szCs w:val="27"/>
           <w:lang w:val="en-US"/>
         </w:rPr>
-        <w:t>Work with cms: Bitrix, Joomla</w:t>
+        <w:t xml:space="preserve">Work with </w:t>
+      </w:r>
+      <w:proofErr w:type="spellStart"/>
+      <w:r>
+        <w:rPr>
+          <w:rFonts w:ascii="Arial" w:hAnsi="Arial" w:cs="Arial"/>
+          <w:color w:val="000000"/>
+          <w:sz w:val="27"/>
+          <w:szCs w:val="27"/>
+          <w:lang w:val="en-US"/>
+        </w:rPr>
+        <w:t>cms</w:t>
+      </w:r>
+      <w:proofErr w:type="spellEnd"/>
+      <w:r>
+        <w:rPr>
+          <w:rFonts w:ascii="Arial" w:hAnsi="Arial" w:cs="Arial"/>
+          <w:color w:val="000000"/>
+          <w:sz w:val="27"/>
+          <w:szCs w:val="27"/>
+          <w:lang w:val="en-US"/>
+        </w:rPr>
+        <w:t xml:space="preserve">: </w:t>
+      </w:r>
+      <w:proofErr w:type="spellStart"/>
+      <w:r>
+        <w:rPr>
+          <w:rFonts w:ascii="Arial" w:hAnsi="Arial" w:cs="Arial"/>
+          <w:color w:val="000000"/>
+          <w:sz w:val="27"/>
+          <w:szCs w:val="27"/>
+          <w:lang w:val="en-US"/>
+        </w:rPr>
+        <w:t>Bitrix</w:t>
+      </w:r>
+      <w:proofErr w:type="spellEnd"/>
+      <w:r>
+        <w:rPr>
+          <w:rFonts w:ascii="Arial" w:hAnsi="Arial" w:cs="Arial"/>
+          <w:color w:val="000000"/>
+          <w:sz w:val="27"/>
+          <w:szCs w:val="27"/>
+          <w:lang w:val="en-US"/>
+        </w:rPr>
+        <w:t>, Joomla</w:t>
       </w:r>
       <w:r>
         <w:rPr>
@@ -1508,6 +2363,38 @@
     </w:p>
     <w:p>
       <w:pPr>
+        <w:rPr>
+          <w:rFonts w:ascii="Arial" w:hAnsi="Arial" w:cs="Arial"/>
+          <w:sz w:val="24"/>
+          <w:szCs w:val="24"/>
+          <w:lang w:val="en-US"/>
+        </w:rPr>
+      </w:pPr>
+    </w:p>
+    <w:p>
+      <w:pPr>
+        <w:rPr>
+          <w:rFonts w:ascii="Arial" w:hAnsi="Arial" w:cs="Arial"/>
+          <w:sz w:val="24"/>
+          <w:szCs w:val="24"/>
+          <w:lang w:val="en-US"/>
+        </w:rPr>
+      </w:pPr>
+    </w:p>
+    <w:p>
+      <w:pPr>
+        <w:rPr>
+          <w:rFonts w:ascii="Arial" w:hAnsi="Arial" w:cs="Arial"/>
+          <w:sz w:val="24"/>
+          <w:szCs w:val="24"/>
+          <w:lang w:val="en-US"/>
+        </w:rPr>
+      </w:pPr>
+      <w:bookmarkStart w:id="0" w:name="_GoBack"/>
+      <w:bookmarkEnd w:id="0"/>
+    </w:p>
+    <w:p>
+      <w:pPr>
         <w:spacing w:before="450" w:after="0" w:line="240" w:lineRule="auto"/>
         <w:outlineLvl w:val="1"/>
         <w:rPr>
@@ -1609,6 +2496,7 @@
           <w:lang w:val="en-US" w:eastAsia="ru-RU"/>
         </w:rPr>
       </w:pPr>
+      <w:proofErr w:type="spellStart"/>
       <w:r>
         <w:rPr>
           <w:rFonts w:ascii="Arial" w:eastAsia="Times New Roman" w:hAnsi="Arial" w:cs="Arial"/>
@@ -1619,6 +2507,7 @@
         </w:rPr>
         <w:t>Yandex.Metrica</w:t>
       </w:r>
+      <w:proofErr w:type="spellEnd"/>
     </w:p>
     <w:p>
       <w:pPr>
@@ -1683,7 +2572,73 @@
           <w:szCs w:val="27"/>
           <w:lang w:val="en-US" w:eastAsia="ru-RU"/>
         </w:rPr>
-        <w:t>SEO tools (Screaming Frog , Ahrefs, Netpeak etc.)</w:t>
+        <w:t xml:space="preserve">SEO tools (Screaming </w:t>
+      </w:r>
+      <w:proofErr w:type="gramStart"/>
+      <w:r>
+        <w:rPr>
+          <w:rFonts w:ascii="Arial" w:eastAsia="Times New Roman" w:hAnsi="Arial" w:cs="Arial"/>
+          <w:color w:val="000000"/>
+          <w:sz w:val="27"/>
+          <w:szCs w:val="27"/>
+          <w:lang w:val="en-US" w:eastAsia="ru-RU"/>
+        </w:rPr>
+        <w:t>Frog ,</w:t>
+      </w:r>
+      <w:proofErr w:type="gramEnd"/>
+      <w:r>
+        <w:rPr>
+          <w:rFonts w:ascii="Arial" w:eastAsia="Times New Roman" w:hAnsi="Arial" w:cs="Arial"/>
+          <w:color w:val="000000"/>
+          <w:sz w:val="27"/>
+          <w:szCs w:val="27"/>
+          <w:lang w:val="en-US" w:eastAsia="ru-RU"/>
+        </w:rPr>
+        <w:t xml:space="preserve"> </w:t>
+      </w:r>
+      <w:proofErr w:type="spellStart"/>
+      <w:r>
+        <w:rPr>
+          <w:rFonts w:ascii="Arial" w:eastAsia="Times New Roman" w:hAnsi="Arial" w:cs="Arial"/>
+          <w:color w:val="000000"/>
+          <w:sz w:val="27"/>
+          <w:szCs w:val="27"/>
+          <w:lang w:val="en-US" w:eastAsia="ru-RU"/>
+        </w:rPr>
+        <w:t>Ahrefs</w:t>
+      </w:r>
+      <w:proofErr w:type="spellEnd"/>
+      <w:r>
+        <w:rPr>
+          <w:rFonts w:ascii="Arial" w:eastAsia="Times New Roman" w:hAnsi="Arial" w:cs="Arial"/>
+          <w:color w:val="000000"/>
+          <w:sz w:val="27"/>
+          <w:szCs w:val="27"/>
+          <w:lang w:val="en-US" w:eastAsia="ru-RU"/>
+        </w:rPr>
+        <w:t xml:space="preserve">, </w:t>
+      </w:r>
+      <w:proofErr w:type="spellStart"/>
+      <w:r>
+        <w:rPr>
+          <w:rFonts w:ascii="Arial" w:eastAsia="Times New Roman" w:hAnsi="Arial" w:cs="Arial"/>
+          <w:color w:val="000000"/>
+          <w:sz w:val="27"/>
+          <w:szCs w:val="27"/>
+          <w:lang w:val="en-US" w:eastAsia="ru-RU"/>
+        </w:rPr>
+        <w:t>Netpeak</w:t>
+      </w:r>
+      <w:proofErr w:type="spellEnd"/>
+      <w:r>
+        <w:rPr>
+          <w:rFonts w:ascii="Arial" w:eastAsia="Times New Roman" w:hAnsi="Arial" w:cs="Arial"/>
+          <w:color w:val="000000"/>
+          <w:sz w:val="27"/>
+          <w:szCs w:val="27"/>
+          <w:lang w:val="en-US" w:eastAsia="ru-RU"/>
+        </w:rPr>
+        <w:t xml:space="preserve"> etc.)</w:t>
       </w:r>
     </w:p>
     <w:p>
@@ -1888,7 +2843,7 @@
       </w:pPr>
     </w:pPrDefault>
   </w:docDefaults>
-  <w:latentStyles w:defLockedState="0" w:defUIPriority="99" w:defSemiHidden="0" w:defUnhideWhenUsed="0" w:defQFormat="0" w:count="377">
+  <w:latentStyles w:defLockedState="0" w:defUIPriority="99" w:defSemiHidden="0" w:defUnhideWhenUsed="0" w:defQFormat="0" w:count="376">
     <w:lsdException w:name="Normal" w:uiPriority="0" w:qFormat="1"/>
     <w:lsdException w:name="heading 1" w:uiPriority="9" w:qFormat="1"/>
     <w:lsdException w:name="heading 2" w:semiHidden="1" w:uiPriority="9" w:unhideWhenUsed="1" w:qFormat="1"/>
@@ -2265,7 +3220,6 @@
     <w:lsdException w:name="Hashtag" w:semiHidden="1" w:unhideWhenUsed="1"/>
     <w:lsdException w:name="Unresolved Mention" w:semiHidden="1" w:unhideWhenUsed="1"/>
     <w:lsdException w:name="Smart Link" w:semiHidden="1" w:unhideWhenUsed="1"/>
-    <w:lsdException w:name="Smart Link Error" w:semiHidden="1" w:unhideWhenUsed="1"/>
   </w:latentStyles>
   <w:style w:type="paragraph" w:default="1" w:styleId="a">
     <w:name w:val="Normal"/>
@@ -2424,6 +3378,20 @@
       <w:color w:val="1F3763" w:themeColor="accent1" w:themeShade="7F"/>
       <w:sz w:val="24"/>
       <w:szCs w:val="24"/>
+    </w:rPr>
+  </w:style>
+  <w:style w:type="paragraph" w:customStyle="1" w:styleId="text-about-me">
+    <w:name w:val="text-about-me"/>
+    <w:basedOn w:val="a"/>
+    <w:rsid w:val="00B602F3"/>
+    <w:pPr>
+      <w:spacing w:before="100" w:beforeAutospacing="1" w:after="100" w:afterAutospacing="1" w:line="240" w:lineRule="auto"/>
+    </w:pPr>
+    <w:rPr>
+      <w:rFonts w:ascii="Times New Roman" w:eastAsia="Times New Roman" w:hAnsi="Times New Roman" w:cs="Times New Roman"/>
+      <w:sz w:val="24"/>
+      <w:szCs w:val="24"/>
+      <w:lang w:eastAsia="ru-RU"/>
     </w:rPr>
   </w:style>
 </w:styles>

</xml_diff>